<commit_message>
Agregar Fichero comandos git.docx
</commit_message>
<xml_diff>
--- a/COMANDOS GIT.docx
+++ b/COMANDOS GIT.docx
@@ -607,963 +607,1068 @@
       <w:r>
         <w:t xml:space="preserve"> vacío o reinicie uno existente</w:t>
       </w:r>
+    </w:p>
+    <w:p>
+      <w:proofErr w:type="spellStart"/>
+      <w:proofErr w:type="gramStart"/>
+      <w:r>
+        <w:t>work</w:t>
+      </w:r>
+      <w:proofErr w:type="spellEnd"/>
+      <w:proofErr w:type="gramEnd"/>
+      <w:r>
+        <w:t xml:space="preserve"> </w:t>
+      </w:r>
+      <w:proofErr w:type="spellStart"/>
+      <w:r>
+        <w:t>on</w:t>
+      </w:r>
+      <w:proofErr w:type="spellEnd"/>
+      <w:r>
+        <w:t xml:space="preserve"> </w:t>
+      </w:r>
+      <w:proofErr w:type="spellStart"/>
+      <w:r>
+        <w:t>the</w:t>
+      </w:r>
+      <w:proofErr w:type="spellEnd"/>
+      <w:r>
+        <w:t xml:space="preserve"> </w:t>
+      </w:r>
+      <w:proofErr w:type="spellStart"/>
+      <w:r>
+        <w:t>current</w:t>
+      </w:r>
+      <w:proofErr w:type="spellEnd"/>
+      <w:r>
+        <w:t xml:space="preserve"> </w:t>
+      </w:r>
+      <w:proofErr w:type="spellStart"/>
+      <w:r>
+        <w:t>change</w:t>
+      </w:r>
+      <w:proofErr w:type="spellEnd"/>
+      <w:r>
+        <w:t xml:space="preserve"> (</w:t>
+      </w:r>
+      <w:proofErr w:type="spellStart"/>
+      <w:r>
+        <w:t>see</w:t>
+      </w:r>
+      <w:proofErr w:type="spellEnd"/>
+      <w:r>
+        <w:t xml:space="preserve"> </w:t>
+      </w:r>
+      <w:proofErr w:type="spellStart"/>
+      <w:r>
+        <w:t>also</w:t>
+      </w:r>
+      <w:proofErr w:type="spellEnd"/>
+      <w:r>
+        <w:t xml:space="preserve">: </w:t>
+      </w:r>
+      <w:proofErr w:type="spellStart"/>
+      <w:r>
+        <w:t>git</w:t>
+      </w:r>
+      <w:proofErr w:type="spellEnd"/>
+      <w:r>
+        <w:t xml:space="preserve"> </w:t>
+      </w:r>
+      <w:proofErr w:type="spellStart"/>
+      <w:r>
+        <w:t>help</w:t>
+      </w:r>
+      <w:proofErr w:type="spellEnd"/>
+      <w:r>
+        <w:t xml:space="preserve"> </w:t>
+      </w:r>
+      <w:proofErr w:type="spellStart"/>
+      <w:r>
+        <w:t>everyday</w:t>
+      </w:r>
+      <w:proofErr w:type="spellEnd"/>
+      <w:r>
+        <w:t>)</w:t>
+      </w:r>
+    </w:p>
+    <w:p>
+      <w:r>
+        <w:t xml:space="preserve">   </w:t>
+      </w:r>
+      <w:proofErr w:type="spellStart"/>
+      <w:proofErr w:type="gramStart"/>
+      <w:r>
+        <w:rPr>
+          <w:b/>
+        </w:rPr>
+        <w:t>add</w:t>
+      </w:r>
+      <w:proofErr w:type="spellEnd"/>
+      <w:proofErr w:type="gramEnd"/>
+      <w:r>
+        <w:rPr>
+          <w:b/>
+        </w:rPr>
+        <w:t xml:space="preserve"> </w:t>
+      </w:r>
+      <w:r>
+        <w:t xml:space="preserve">      </w:t>
+      </w:r>
+      <w:proofErr w:type="spellStart"/>
+      <w:r>
+        <w:t>Add</w:t>
+      </w:r>
+      <w:proofErr w:type="spellEnd"/>
+      <w:r>
+        <w:t xml:space="preserve"> file </w:t>
+      </w:r>
+      <w:proofErr w:type="spellStart"/>
+      <w:r>
+        <w:t>contents</w:t>
+      </w:r>
+      <w:proofErr w:type="spellEnd"/>
+      <w:r>
+        <w:t xml:space="preserve"> </w:t>
+      </w:r>
+      <w:proofErr w:type="spellStart"/>
+      <w:r>
+        <w:t>to</w:t>
+      </w:r>
+      <w:proofErr w:type="spellEnd"/>
+      <w:r>
+        <w:t xml:space="preserve"> </w:t>
+      </w:r>
+      <w:proofErr w:type="spellStart"/>
+      <w:r>
+        <w:t>the</w:t>
+      </w:r>
+      <w:proofErr w:type="spellEnd"/>
+      <w:r>
+        <w:t xml:space="preserve"> </w:t>
+      </w:r>
+      <w:proofErr w:type="spellStart"/>
+      <w:r>
+        <w:t>index</w:t>
+      </w:r>
+      <w:proofErr w:type="spellEnd"/>
+    </w:p>
+    <w:p>
+      <w:r>
+        <w:t xml:space="preserve">                 Agregar contenido de archivo al índice</w:t>
+      </w:r>
+    </w:p>
+    <w:p>
+      <w:r>
+        <w:t xml:space="preserve">   </w:t>
+      </w:r>
+      <w:proofErr w:type="gramStart"/>
+      <w:r>
+        <w:t>mv</w:t>
+      </w:r>
+      <w:proofErr w:type="gramEnd"/>
+      <w:r>
+        <w:t xml:space="preserve">        </w:t>
+      </w:r>
+      <w:proofErr w:type="spellStart"/>
+      <w:r>
+        <w:t>Move</w:t>
+      </w:r>
+      <w:proofErr w:type="spellEnd"/>
+      <w:r>
+        <w:t xml:space="preserve"> </w:t>
+      </w:r>
+      <w:proofErr w:type="spellStart"/>
+      <w:r>
+        <w:t>or</w:t>
+      </w:r>
+      <w:proofErr w:type="spellEnd"/>
+      <w:r>
+        <w:t xml:space="preserve"> </w:t>
+      </w:r>
+      <w:proofErr w:type="spellStart"/>
+      <w:r>
+        <w:t>rename</w:t>
+      </w:r>
+      <w:proofErr w:type="spellEnd"/>
+      <w:r>
+        <w:t xml:space="preserve"> a file, a </w:t>
+      </w:r>
+      <w:proofErr w:type="spellStart"/>
+      <w:r>
+        <w:t>directory</w:t>
+      </w:r>
+      <w:proofErr w:type="spellEnd"/>
+      <w:r>
+        <w:t xml:space="preserve">, </w:t>
+      </w:r>
+      <w:proofErr w:type="spellStart"/>
+      <w:r>
+        <w:t>or</w:t>
+      </w:r>
+      <w:proofErr w:type="spellEnd"/>
+      <w:r>
+        <w:t xml:space="preserve"> a </w:t>
+      </w:r>
+      <w:proofErr w:type="spellStart"/>
+      <w:r>
+        <w:t>symlink</w:t>
+      </w:r>
+      <w:proofErr w:type="spellEnd"/>
+    </w:p>
+    <w:p>
+      <w:r>
+        <w:t xml:space="preserve">   </w:t>
+      </w:r>
+      <w:proofErr w:type="spellStart"/>
+      <w:proofErr w:type="gramStart"/>
+      <w:r>
+        <w:t>restore</w:t>
+      </w:r>
+      <w:proofErr w:type="spellEnd"/>
+      <w:proofErr w:type="gramEnd"/>
+      <w:r>
+        <w:t xml:space="preserve">   </w:t>
+      </w:r>
+      <w:proofErr w:type="spellStart"/>
+      <w:r>
+        <w:t>Restore</w:t>
+      </w:r>
+      <w:proofErr w:type="spellEnd"/>
+      <w:r>
+        <w:t xml:space="preserve"> </w:t>
+      </w:r>
+      <w:proofErr w:type="spellStart"/>
+      <w:r>
+        <w:t>working</w:t>
+      </w:r>
+      <w:proofErr w:type="spellEnd"/>
+      <w:r>
+        <w:t xml:space="preserve"> </w:t>
+      </w:r>
+      <w:proofErr w:type="spellStart"/>
+      <w:r>
+        <w:t>tree</w:t>
+      </w:r>
+      <w:proofErr w:type="spellEnd"/>
+      <w:r>
+        <w:t xml:space="preserve"> files</w:t>
+      </w:r>
+    </w:p>
+    <w:p>
+      <w:pPr>
+        <w:rPr>
+          <w:lang w:val="de-DE"/>
+        </w:rPr>
+      </w:pPr>
+      <w:r>
+        <w:t xml:space="preserve">   </w:t>
+      </w:r>
+      <w:r>
+        <w:rPr>
+          <w:lang w:val="de-DE"/>
+        </w:rPr>
+        <w:t>rm        Remove files from the working tree and from the index</w:t>
+      </w:r>
+    </w:p>
+    <w:p>
+      <w:pPr>
+        <w:rPr>
+          <w:lang w:val="de-DE"/>
+        </w:rPr>
+      </w:pPr>
+    </w:p>
+    <w:p>
+      <w:pPr>
+        <w:rPr>
+          <w:lang w:val="de-DE"/>
+        </w:rPr>
+      </w:pPr>
+      <w:r>
+        <w:rPr>
+          <w:lang w:val="de-DE"/>
+        </w:rPr>
+        <w:t>examine the history and state (see also: git help revisions)</w:t>
+      </w:r>
+    </w:p>
+    <w:p>
+      <w:pPr>
+        <w:rPr>
+          <w:lang w:val="de-DE"/>
+        </w:rPr>
+      </w:pPr>
+      <w:r>
+        <w:rPr>
+          <w:lang w:val="de-DE"/>
+        </w:rPr>
+        <w:t xml:space="preserve">   bisect    Use binary search to find the commit that introduced a bug</w:t>
+      </w:r>
+    </w:p>
+    <w:p>
+      <w:pPr>
+        <w:rPr>
+          <w:lang w:val="de-DE"/>
+        </w:rPr>
+      </w:pPr>
+      <w:r>
+        <w:rPr>
+          <w:lang w:val="de-DE"/>
+        </w:rPr>
+        <w:t xml:space="preserve">   diff      Show changes between commits, commit and working tree, etc</w:t>
+      </w:r>
+    </w:p>
+    <w:p>
+      <w:pPr>
+        <w:rPr>
+          <w:lang w:val="de-DE"/>
+        </w:rPr>
+      </w:pPr>
+      <w:r>
+        <w:rPr>
+          <w:lang w:val="de-DE"/>
+        </w:rPr>
+        <w:t xml:space="preserve">   grep      Print lines matching a pattern</w:t>
+      </w:r>
+    </w:p>
+    <w:p>
+      <w:pPr>
+        <w:rPr>
+          <w:lang w:val="de-DE"/>
+        </w:rPr>
+      </w:pPr>
+      <w:r>
+        <w:rPr>
+          <w:lang w:val="de-DE"/>
+        </w:rPr>
+        <w:t xml:space="preserve">   log       Show commit logs</w:t>
+      </w:r>
+    </w:p>
+    <w:p>
+      <w:pPr>
+        <w:rPr>
+          <w:lang w:val="fr-FR"/>
+        </w:rPr>
+      </w:pPr>
+      <w:r>
+        <w:rPr>
+          <w:lang w:val="de-DE"/>
+        </w:rPr>
+        <w:lastRenderedPageBreak/>
+        <w:t xml:space="preserve">   </w:t>
+      </w:r>
+      <w:proofErr w:type="gramStart"/>
+      <w:r>
+        <w:rPr>
+          <w:lang w:val="fr-FR"/>
+        </w:rPr>
+        <w:t>show</w:t>
+      </w:r>
+      <w:proofErr w:type="gramEnd"/>
+      <w:r>
+        <w:rPr>
+          <w:lang w:val="fr-FR"/>
+        </w:rPr>
+        <w:t xml:space="preserve">      </w:t>
+      </w:r>
+      <w:proofErr w:type="spellStart"/>
+      <w:r>
+        <w:rPr>
+          <w:lang w:val="fr-FR"/>
+        </w:rPr>
+        <w:t>Show</w:t>
+      </w:r>
+      <w:proofErr w:type="spellEnd"/>
+      <w:r>
+        <w:rPr>
+          <w:lang w:val="fr-FR"/>
+        </w:rPr>
+        <w:t xml:space="preserve"> </w:t>
+      </w:r>
+      <w:proofErr w:type="spellStart"/>
+      <w:r>
+        <w:rPr>
+          <w:lang w:val="fr-FR"/>
+        </w:rPr>
+        <w:t>various</w:t>
+      </w:r>
+      <w:proofErr w:type="spellEnd"/>
+      <w:r>
+        <w:rPr>
+          <w:lang w:val="fr-FR"/>
+        </w:rPr>
+        <w:t xml:space="preserve"> types of </w:t>
+      </w:r>
+      <w:proofErr w:type="spellStart"/>
+      <w:r>
+        <w:rPr>
+          <w:lang w:val="fr-FR"/>
+        </w:rPr>
+        <w:t>objects</w:t>
+      </w:r>
+      <w:proofErr w:type="spellEnd"/>
+    </w:p>
+    <w:p>
+      <w:pPr>
+        <w:rPr>
+          <w:lang w:val="de-DE"/>
+        </w:rPr>
+      </w:pPr>
+      <w:r>
+        <w:rPr>
+          <w:lang w:val="fr-FR"/>
+        </w:rPr>
+        <w:t xml:space="preserve">   </w:t>
+      </w:r>
+      <w:r>
+        <w:rPr>
+          <w:b/>
+          <w:lang w:val="de-DE"/>
+        </w:rPr>
+        <w:t xml:space="preserve">status </w:t>
+      </w:r>
+      <w:r>
+        <w:rPr>
+          <w:lang w:val="de-DE"/>
+        </w:rPr>
+        <w:t xml:space="preserve">   Show the working tree status</w:t>
+      </w:r>
+    </w:p>
+    <w:p>
+      <w:r>
+        <w:t xml:space="preserve">                  </w:t>
+      </w:r>
+      <w:r>
+        <w:t>Mostrar el estado del árbol de trabajo</w:t>
+      </w:r>
+    </w:p>
+    <w:p/>
+    <w:p>
+      <w:pPr>
+        <w:rPr>
+          <w:lang w:val="de-DE"/>
+        </w:rPr>
+      </w:pPr>
+      <w:r>
+        <w:rPr>
+          <w:lang w:val="de-DE"/>
+        </w:rPr>
+        <w:t>grow, mark and tweak your common history</w:t>
+      </w:r>
+    </w:p>
+    <w:p>
+      <w:pPr>
+        <w:rPr>
+          <w:lang w:val="fr-FR"/>
+        </w:rPr>
+      </w:pPr>
+      <w:r>
+        <w:rPr>
+          <w:lang w:val="de-DE"/>
+        </w:rPr>
+        <w:t xml:space="preserve">   </w:t>
+      </w:r>
+      <w:proofErr w:type="spellStart"/>
+      <w:proofErr w:type="gramStart"/>
+      <w:r>
+        <w:rPr>
+          <w:lang w:val="fr-FR"/>
+        </w:rPr>
+        <w:t>branch</w:t>
+      </w:r>
+      <w:proofErr w:type="spellEnd"/>
+      <w:proofErr w:type="gramEnd"/>
+      <w:r>
+        <w:rPr>
+          <w:lang w:val="fr-FR"/>
+        </w:rPr>
+        <w:t xml:space="preserve">    List, </w:t>
+      </w:r>
+      <w:proofErr w:type="spellStart"/>
+      <w:r>
+        <w:rPr>
+          <w:lang w:val="fr-FR"/>
+        </w:rPr>
+        <w:t>create</w:t>
+      </w:r>
+      <w:proofErr w:type="spellEnd"/>
+      <w:r>
+        <w:rPr>
+          <w:lang w:val="fr-FR"/>
+        </w:rPr>
+        <w:t xml:space="preserve">, or </w:t>
+      </w:r>
+      <w:proofErr w:type="spellStart"/>
+      <w:r>
+        <w:rPr>
+          <w:lang w:val="fr-FR"/>
+        </w:rPr>
+        <w:t>delete</w:t>
+      </w:r>
+      <w:proofErr w:type="spellEnd"/>
+      <w:r>
+        <w:rPr>
+          <w:lang w:val="fr-FR"/>
+        </w:rPr>
+        <w:t xml:space="preserve"> branches</w:t>
+      </w:r>
+    </w:p>
+    <w:p>
+      <w:pPr>
+        <w:rPr>
+          <w:lang w:val="fr-FR"/>
+        </w:rPr>
+      </w:pPr>
+      <w:r>
+        <w:rPr>
+          <w:b/>
+          <w:lang w:val="fr-FR"/>
+        </w:rPr>
+        <w:t xml:space="preserve">   </w:t>
+      </w:r>
+      <w:proofErr w:type="gramStart"/>
+      <w:r>
+        <w:rPr>
+          <w:b/>
+          <w:lang w:val="fr-FR"/>
+        </w:rPr>
+        <w:t>commit</w:t>
+      </w:r>
+      <w:proofErr w:type="gramEnd"/>
+      <w:r>
+        <w:rPr>
+          <w:lang w:val="fr-FR"/>
+        </w:rPr>
+        <w:t xml:space="preserve">    Record changes to the </w:t>
+      </w:r>
+      <w:proofErr w:type="spellStart"/>
+      <w:r>
+        <w:rPr>
+          <w:lang w:val="fr-FR"/>
+        </w:rPr>
+        <w:t>repository</w:t>
+      </w:r>
+      <w:proofErr w:type="spellEnd"/>
+    </w:p>
+    <w:p>
+      <w:pPr>
+        <w:rPr>
+          <w:lang w:val="fr-FR"/>
+        </w:rPr>
+      </w:pPr>
+      <w:r>
+        <w:rPr>
+          <w:lang w:val="fr-FR"/>
+        </w:rPr>
+        <w:t xml:space="preserve">                     </w:t>
+      </w:r>
+      <w:proofErr w:type="spellStart"/>
+      <w:r>
+        <w:rPr>
+          <w:lang w:val="fr-FR"/>
+        </w:rPr>
+        <w:t>Registrar</w:t>
+      </w:r>
+      <w:proofErr w:type="spellEnd"/>
+      <w:r>
+        <w:rPr>
+          <w:lang w:val="fr-FR"/>
+        </w:rPr>
+        <w:t xml:space="preserve"> </w:t>
+      </w:r>
+      <w:proofErr w:type="spellStart"/>
+      <w:r>
+        <w:rPr>
+          <w:lang w:val="fr-FR"/>
+        </w:rPr>
+        <w:t>cambios</w:t>
+      </w:r>
+      <w:proofErr w:type="spellEnd"/>
+      <w:r>
+        <w:rPr>
+          <w:lang w:val="fr-FR"/>
+        </w:rPr>
+        <w:t xml:space="preserve"> en el </w:t>
+      </w:r>
+      <w:proofErr w:type="spellStart"/>
+      <w:r>
+        <w:rPr>
+          <w:lang w:val="fr-FR"/>
+        </w:rPr>
+        <w:t>repositorio</w:t>
+      </w:r>
+      <w:proofErr w:type="spellEnd"/>
+      <w:r>
+        <w:rPr>
+          <w:lang w:val="fr-FR"/>
+        </w:rPr>
+        <w:t xml:space="preserve">      </w:t>
+      </w:r>
+    </w:p>
+    <w:p>
+      <w:pPr>
+        <w:rPr>
+          <w:lang w:val="fr-FR"/>
+        </w:rPr>
+      </w:pPr>
+      <w:r>
+        <w:rPr>
+          <w:lang w:val="fr-FR"/>
+        </w:rPr>
+        <w:t xml:space="preserve">   </w:t>
+      </w:r>
+      <w:proofErr w:type="spellStart"/>
+      <w:proofErr w:type="gramStart"/>
+      <w:r>
+        <w:rPr>
+          <w:lang w:val="fr-FR"/>
+        </w:rPr>
+        <w:t>merge</w:t>
+      </w:r>
+      <w:proofErr w:type="spellEnd"/>
+      <w:proofErr w:type="gramEnd"/>
+      <w:r>
+        <w:rPr>
+          <w:lang w:val="fr-FR"/>
+        </w:rPr>
+        <w:t xml:space="preserve">     </w:t>
+      </w:r>
+      <w:proofErr w:type="spellStart"/>
+      <w:r>
+        <w:rPr>
+          <w:lang w:val="fr-FR"/>
+        </w:rPr>
+        <w:t>Join</w:t>
+      </w:r>
+      <w:proofErr w:type="spellEnd"/>
+      <w:r>
+        <w:rPr>
+          <w:lang w:val="fr-FR"/>
+        </w:rPr>
+        <w:t xml:space="preserve"> </w:t>
+      </w:r>
+      <w:proofErr w:type="spellStart"/>
+      <w:r>
+        <w:rPr>
+          <w:lang w:val="fr-FR"/>
+        </w:rPr>
+        <w:t>two</w:t>
+      </w:r>
+      <w:proofErr w:type="spellEnd"/>
+      <w:r>
+        <w:rPr>
+          <w:lang w:val="fr-FR"/>
+        </w:rPr>
+        <w:t xml:space="preserve"> or more </w:t>
+      </w:r>
+      <w:proofErr w:type="spellStart"/>
+      <w:r>
+        <w:rPr>
+          <w:lang w:val="fr-FR"/>
+        </w:rPr>
+        <w:t>development</w:t>
+      </w:r>
+      <w:proofErr w:type="spellEnd"/>
+      <w:r>
+        <w:rPr>
+          <w:lang w:val="fr-FR"/>
+        </w:rPr>
+        <w:t xml:space="preserve"> histories </w:t>
+      </w:r>
+      <w:proofErr w:type="spellStart"/>
+      <w:r>
+        <w:rPr>
+          <w:lang w:val="fr-FR"/>
+        </w:rPr>
+        <w:t>together</w:t>
+      </w:r>
+      <w:proofErr w:type="spellEnd"/>
+    </w:p>
+    <w:p>
+      <w:pPr>
+        <w:rPr>
+          <w:lang w:val="fr-FR"/>
+        </w:rPr>
+      </w:pPr>
+      <w:r>
+        <w:rPr>
+          <w:lang w:val="fr-FR"/>
+        </w:rPr>
+        <w:t xml:space="preserve">   </w:t>
+      </w:r>
+      <w:proofErr w:type="spellStart"/>
+      <w:proofErr w:type="gramStart"/>
+      <w:r>
+        <w:rPr>
+          <w:lang w:val="fr-FR"/>
+        </w:rPr>
+        <w:t>rebase</w:t>
+      </w:r>
+      <w:proofErr w:type="spellEnd"/>
+      <w:proofErr w:type="gramEnd"/>
+      <w:r>
+        <w:rPr>
+          <w:lang w:val="fr-FR"/>
+        </w:rPr>
+        <w:t xml:space="preserve">    </w:t>
+      </w:r>
+      <w:proofErr w:type="spellStart"/>
+      <w:r>
+        <w:rPr>
+          <w:lang w:val="fr-FR"/>
+        </w:rPr>
+        <w:t>Reapply</w:t>
+      </w:r>
+      <w:proofErr w:type="spellEnd"/>
+      <w:r>
+        <w:rPr>
+          <w:lang w:val="fr-FR"/>
+        </w:rPr>
+        <w:t xml:space="preserve"> </w:t>
+      </w:r>
+      <w:proofErr w:type="spellStart"/>
+      <w:r>
+        <w:rPr>
+          <w:lang w:val="fr-FR"/>
+        </w:rPr>
+        <w:t>commits</w:t>
+      </w:r>
+      <w:proofErr w:type="spellEnd"/>
+      <w:r>
+        <w:rPr>
+          <w:lang w:val="fr-FR"/>
+        </w:rPr>
+        <w:t xml:space="preserve"> on top of </w:t>
+      </w:r>
+      <w:proofErr w:type="spellStart"/>
+      <w:r>
+        <w:rPr>
+          <w:lang w:val="fr-FR"/>
+        </w:rPr>
+        <w:t>another</w:t>
+      </w:r>
+      <w:proofErr w:type="spellEnd"/>
+      <w:r>
+        <w:rPr>
+          <w:lang w:val="fr-FR"/>
+        </w:rPr>
+        <w:t xml:space="preserve"> base tip</w:t>
+      </w:r>
+    </w:p>
+    <w:p>
+      <w:pPr>
+        <w:rPr>
+          <w:lang w:val="fr-FR"/>
+        </w:rPr>
+      </w:pPr>
+      <w:r>
+        <w:rPr>
+          <w:lang w:val="fr-FR"/>
+        </w:rPr>
+        <w:t xml:space="preserve">   </w:t>
+      </w:r>
+      <w:proofErr w:type="gramStart"/>
+      <w:r>
+        <w:rPr>
+          <w:lang w:val="fr-FR"/>
+        </w:rPr>
+        <w:t>reset</w:t>
+      </w:r>
+      <w:proofErr w:type="gramEnd"/>
+      <w:r>
+        <w:rPr>
+          <w:lang w:val="fr-FR"/>
+        </w:rPr>
+        <w:t xml:space="preserve">     </w:t>
+      </w:r>
+      <w:proofErr w:type="spellStart"/>
+      <w:r>
+        <w:rPr>
+          <w:lang w:val="fr-FR"/>
+        </w:rPr>
+        <w:t>Reset</w:t>
+      </w:r>
+      <w:proofErr w:type="spellEnd"/>
+      <w:r>
+        <w:rPr>
+          <w:lang w:val="fr-FR"/>
+        </w:rPr>
+        <w:t xml:space="preserve"> </w:t>
+      </w:r>
+      <w:proofErr w:type="spellStart"/>
+      <w:r>
+        <w:rPr>
+          <w:lang w:val="fr-FR"/>
+        </w:rPr>
+        <w:t>current</w:t>
+      </w:r>
+      <w:proofErr w:type="spellEnd"/>
+      <w:r>
+        <w:rPr>
+          <w:lang w:val="fr-FR"/>
+        </w:rPr>
+        <w:t xml:space="preserve"> HEAD to the </w:t>
+      </w:r>
+      <w:proofErr w:type="spellStart"/>
+      <w:r>
+        <w:rPr>
+          <w:lang w:val="fr-FR"/>
+        </w:rPr>
+        <w:t>specified</w:t>
+      </w:r>
+      <w:proofErr w:type="spellEnd"/>
+      <w:r>
+        <w:rPr>
+          <w:lang w:val="fr-FR"/>
+        </w:rPr>
+        <w:t xml:space="preserve"> state</w:t>
+      </w:r>
+    </w:p>
+    <w:p>
+      <w:pPr>
+        <w:rPr>
+          <w:lang w:val="fr-FR"/>
+        </w:rPr>
+      </w:pPr>
+      <w:r>
+        <w:rPr>
+          <w:lang w:val="fr-FR"/>
+        </w:rPr>
+        <w:t xml:space="preserve">   </w:t>
+      </w:r>
+      <w:proofErr w:type="spellStart"/>
+      <w:proofErr w:type="gramStart"/>
+      <w:r>
+        <w:rPr>
+          <w:lang w:val="fr-FR"/>
+        </w:rPr>
+        <w:t>switch</w:t>
+      </w:r>
+      <w:proofErr w:type="spellEnd"/>
+      <w:proofErr w:type="gramEnd"/>
+      <w:r>
+        <w:rPr>
+          <w:lang w:val="fr-FR"/>
+        </w:rPr>
+        <w:t xml:space="preserve">    Switch branches</w:t>
+      </w:r>
+    </w:p>
+    <w:p>
+      <w:pPr>
+        <w:rPr>
+          <w:lang w:val="fr-FR"/>
+        </w:rPr>
+      </w:pPr>
+      <w:r>
+        <w:rPr>
+          <w:lang w:val="fr-FR"/>
+        </w:rPr>
+        <w:t xml:space="preserve">   </w:t>
+      </w:r>
+      <w:proofErr w:type="gramStart"/>
+      <w:r>
+        <w:rPr>
+          <w:lang w:val="fr-FR"/>
+        </w:rPr>
+        <w:t>tag</w:t>
+      </w:r>
+      <w:proofErr w:type="gramEnd"/>
+      <w:r>
+        <w:rPr>
+          <w:lang w:val="fr-FR"/>
+        </w:rPr>
+        <w:t xml:space="preserve">       </w:t>
+      </w:r>
+      <w:proofErr w:type="spellStart"/>
+      <w:r>
+        <w:rPr>
+          <w:lang w:val="fr-FR"/>
+        </w:rPr>
+        <w:t>Create</w:t>
+      </w:r>
+      <w:proofErr w:type="spellEnd"/>
+      <w:r>
+        <w:rPr>
+          <w:lang w:val="fr-FR"/>
+        </w:rPr>
+        <w:t xml:space="preserve">, </w:t>
+      </w:r>
+      <w:proofErr w:type="spellStart"/>
+      <w:r>
+        <w:rPr>
+          <w:lang w:val="fr-FR"/>
+        </w:rPr>
+        <w:t>list</w:t>
+      </w:r>
+      <w:proofErr w:type="spellEnd"/>
+      <w:r>
+        <w:rPr>
+          <w:lang w:val="fr-FR"/>
+        </w:rPr>
+        <w:t xml:space="preserve">, </w:t>
+      </w:r>
+      <w:proofErr w:type="spellStart"/>
+      <w:r>
+        <w:rPr>
+          <w:lang w:val="fr-FR"/>
+        </w:rPr>
+        <w:t>delete</w:t>
+      </w:r>
+      <w:proofErr w:type="spellEnd"/>
+      <w:r>
+        <w:rPr>
+          <w:lang w:val="fr-FR"/>
+        </w:rPr>
+        <w:t xml:space="preserve"> or </w:t>
+      </w:r>
+      <w:proofErr w:type="spellStart"/>
+      <w:r>
+        <w:rPr>
+          <w:lang w:val="fr-FR"/>
+        </w:rPr>
+        <w:t>verify</w:t>
+      </w:r>
+      <w:proofErr w:type="spellEnd"/>
+      <w:r>
+        <w:rPr>
+          <w:lang w:val="fr-FR"/>
+        </w:rPr>
+        <w:t xml:space="preserve"> a tag </w:t>
+      </w:r>
+      <w:proofErr w:type="spellStart"/>
+      <w:r>
+        <w:rPr>
+          <w:lang w:val="fr-FR"/>
+        </w:rPr>
+        <w:t>object</w:t>
+      </w:r>
+      <w:proofErr w:type="spellEnd"/>
+      <w:r>
+        <w:rPr>
+          <w:lang w:val="fr-FR"/>
+        </w:rPr>
+        <w:t xml:space="preserve"> </w:t>
+      </w:r>
+      <w:proofErr w:type="spellStart"/>
+      <w:r>
+        <w:rPr>
+          <w:lang w:val="fr-FR"/>
+        </w:rPr>
+        <w:t>signed</w:t>
+      </w:r>
+      <w:proofErr w:type="spellEnd"/>
+      <w:r>
+        <w:rPr>
+          <w:lang w:val="fr-FR"/>
+        </w:rPr>
+        <w:t xml:space="preserve"> </w:t>
+      </w:r>
+      <w:proofErr w:type="spellStart"/>
+      <w:r>
+        <w:rPr>
+          <w:lang w:val="fr-FR"/>
+        </w:rPr>
+        <w:t>with</w:t>
+      </w:r>
+      <w:proofErr w:type="spellEnd"/>
+      <w:r>
+        <w:rPr>
+          <w:lang w:val="fr-FR"/>
+        </w:rPr>
+        <w:t xml:space="preserve"> GPG</w:t>
+      </w:r>
+    </w:p>
+    <w:p>
+      <w:pPr>
+        <w:rPr>
+          <w:lang w:val="fr-FR"/>
+        </w:rPr>
+      </w:pPr>
+    </w:p>
+    <w:p>
+      <w:pPr>
+        <w:rPr>
+          <w:lang w:val="de-DE"/>
+        </w:rPr>
+      </w:pPr>
+      <w:r>
+        <w:rPr>
+          <w:lang w:val="de-DE"/>
+        </w:rPr>
+        <w:t>collaborate (see also: git help workflows)</w:t>
+      </w:r>
+    </w:p>
+    <w:p>
+      <w:pPr>
+        <w:rPr>
+          <w:lang w:val="de-DE"/>
+        </w:rPr>
+      </w:pPr>
+      <w:r>
+        <w:rPr>
+          <w:lang w:val="de-DE"/>
+        </w:rPr>
+        <w:t xml:space="preserve">   fetch     Download objects and refs from another repository</w:t>
+      </w:r>
+    </w:p>
+    <w:p>
+      <w:pPr>
+        <w:rPr>
+          <w:lang w:val="de-DE"/>
+        </w:rPr>
+      </w:pPr>
+      <w:r>
+        <w:rPr>
+          <w:lang w:val="de-DE"/>
+        </w:rPr>
+        <w:t xml:space="preserve">   pull      Fetch from and integrate with another repository or a local branch</w:t>
+      </w:r>
+    </w:p>
+    <w:p>
+      <w:pPr>
+        <w:rPr>
+          <w:lang w:val="de-DE"/>
+        </w:rPr>
+      </w:pPr>
+      <w:r>
+        <w:rPr>
+          <w:lang w:val="de-DE"/>
+        </w:rPr>
+        <w:t xml:space="preserve">   </w:t>
+      </w:r>
+      <w:r>
+        <w:rPr>
+          <w:b/>
+          <w:lang w:val="de-DE"/>
+        </w:rPr>
+        <w:t xml:space="preserve">push </w:t>
+      </w:r>
+      <w:r>
+        <w:rPr>
+          <w:lang w:val="de-DE"/>
+        </w:rPr>
+        <w:t xml:space="preserve">     Update remote refs along with associated objects</w:t>
+      </w:r>
       <w:bookmarkStart w:id="0" w:name="_GoBack"/>
       <w:bookmarkEnd w:id="0"/>
     </w:p>
     <w:p>
-      <w:proofErr w:type="spellStart"/>
-      <w:proofErr w:type="gramStart"/>
-      <w:r>
-        <w:t>work</w:t>
-      </w:r>
-      <w:proofErr w:type="spellEnd"/>
-      <w:proofErr w:type="gramEnd"/>
-      <w:r>
-        <w:t xml:space="preserve"> </w:t>
-      </w:r>
-      <w:proofErr w:type="spellStart"/>
-      <w:r>
-        <w:t>on</w:t>
-      </w:r>
-      <w:proofErr w:type="spellEnd"/>
-      <w:r>
-        <w:t xml:space="preserve"> </w:t>
-      </w:r>
-      <w:proofErr w:type="spellStart"/>
-      <w:r>
-        <w:t>the</w:t>
-      </w:r>
-      <w:proofErr w:type="spellEnd"/>
-      <w:r>
-        <w:t xml:space="preserve"> </w:t>
-      </w:r>
-      <w:proofErr w:type="spellStart"/>
-      <w:r>
-        <w:t>current</w:t>
-      </w:r>
-      <w:proofErr w:type="spellEnd"/>
-      <w:r>
-        <w:t xml:space="preserve"> </w:t>
-      </w:r>
-      <w:proofErr w:type="spellStart"/>
-      <w:r>
-        <w:t>change</w:t>
-      </w:r>
-      <w:proofErr w:type="spellEnd"/>
-      <w:r>
-        <w:t xml:space="preserve"> (</w:t>
-      </w:r>
-      <w:proofErr w:type="spellStart"/>
-      <w:r>
-        <w:t>see</w:t>
-      </w:r>
-      <w:proofErr w:type="spellEnd"/>
-      <w:r>
-        <w:t xml:space="preserve"> </w:t>
-      </w:r>
-      <w:proofErr w:type="spellStart"/>
-      <w:r>
-        <w:t>also</w:t>
-      </w:r>
-      <w:proofErr w:type="spellEnd"/>
-      <w:r>
-        <w:t xml:space="preserve">: </w:t>
-      </w:r>
-      <w:proofErr w:type="spellStart"/>
-      <w:r>
-        <w:t>git</w:t>
-      </w:r>
-      <w:proofErr w:type="spellEnd"/>
-      <w:r>
-        <w:t xml:space="preserve"> </w:t>
-      </w:r>
-      <w:proofErr w:type="spellStart"/>
-      <w:r>
-        <w:t>help</w:t>
-      </w:r>
-      <w:proofErr w:type="spellEnd"/>
-      <w:r>
-        <w:t xml:space="preserve"> </w:t>
-      </w:r>
-      <w:proofErr w:type="spellStart"/>
-      <w:r>
-        <w:t>everyday</w:t>
-      </w:r>
-      <w:proofErr w:type="spellEnd"/>
-      <w:r>
-        <w:t>)</w:t>
-      </w:r>
-    </w:p>
-    <w:p>
-      <w:r>
-        <w:t xml:space="preserve">   </w:t>
-      </w:r>
-      <w:proofErr w:type="spellStart"/>
-      <w:proofErr w:type="gramStart"/>
-      <w:r>
-        <w:t>add</w:t>
-      </w:r>
-      <w:proofErr w:type="spellEnd"/>
-      <w:proofErr w:type="gramEnd"/>
-      <w:r>
-        <w:t xml:space="preserve">       </w:t>
-      </w:r>
-      <w:proofErr w:type="spellStart"/>
-      <w:r>
-        <w:t>Add</w:t>
-      </w:r>
-      <w:proofErr w:type="spellEnd"/>
-      <w:r>
-        <w:t xml:space="preserve"> file </w:t>
-      </w:r>
-      <w:proofErr w:type="spellStart"/>
-      <w:r>
-        <w:t>contents</w:t>
-      </w:r>
-      <w:proofErr w:type="spellEnd"/>
-      <w:r>
-        <w:t xml:space="preserve"> </w:t>
-      </w:r>
-      <w:proofErr w:type="spellStart"/>
-      <w:r>
-        <w:t>to</w:t>
-      </w:r>
-      <w:proofErr w:type="spellEnd"/>
-      <w:r>
-        <w:t xml:space="preserve"> </w:t>
-      </w:r>
-      <w:proofErr w:type="spellStart"/>
-      <w:r>
-        <w:t>the</w:t>
-      </w:r>
-      <w:proofErr w:type="spellEnd"/>
-      <w:r>
-        <w:t xml:space="preserve"> </w:t>
-      </w:r>
-      <w:proofErr w:type="spellStart"/>
-      <w:r>
-        <w:t>index</w:t>
-      </w:r>
-      <w:proofErr w:type="spellEnd"/>
-    </w:p>
-    <w:p>
-      <w:r>
-        <w:t xml:space="preserve">   </w:t>
-      </w:r>
-      <w:proofErr w:type="gramStart"/>
-      <w:r>
-        <w:t>mv</w:t>
-      </w:r>
-      <w:proofErr w:type="gramEnd"/>
-      <w:r>
-        <w:t xml:space="preserve">        </w:t>
-      </w:r>
-      <w:proofErr w:type="spellStart"/>
-      <w:r>
-        <w:t>Move</w:t>
-      </w:r>
-      <w:proofErr w:type="spellEnd"/>
-      <w:r>
-        <w:t xml:space="preserve"> </w:t>
-      </w:r>
-      <w:proofErr w:type="spellStart"/>
-      <w:r>
-        <w:t>or</w:t>
-      </w:r>
-      <w:proofErr w:type="spellEnd"/>
-      <w:r>
-        <w:t xml:space="preserve"> </w:t>
-      </w:r>
-      <w:proofErr w:type="spellStart"/>
-      <w:r>
-        <w:t>rename</w:t>
-      </w:r>
-      <w:proofErr w:type="spellEnd"/>
-      <w:r>
-        <w:t xml:space="preserve"> a file, a </w:t>
-      </w:r>
-      <w:proofErr w:type="spellStart"/>
-      <w:r>
-        <w:t>directory</w:t>
-      </w:r>
-      <w:proofErr w:type="spellEnd"/>
-      <w:r>
-        <w:t xml:space="preserve">, </w:t>
-      </w:r>
-      <w:proofErr w:type="spellStart"/>
-      <w:r>
-        <w:t>or</w:t>
-      </w:r>
-      <w:proofErr w:type="spellEnd"/>
-      <w:r>
-        <w:t xml:space="preserve"> a </w:t>
-      </w:r>
-      <w:proofErr w:type="spellStart"/>
-      <w:r>
-        <w:t>symlink</w:t>
-      </w:r>
-      <w:proofErr w:type="spellEnd"/>
-    </w:p>
-    <w:p>
-      <w:r>
-        <w:t xml:space="preserve">   </w:t>
-      </w:r>
-      <w:proofErr w:type="spellStart"/>
-      <w:proofErr w:type="gramStart"/>
-      <w:r>
-        <w:t>restore</w:t>
-      </w:r>
-      <w:proofErr w:type="spellEnd"/>
-      <w:proofErr w:type="gramEnd"/>
-      <w:r>
-        <w:t xml:space="preserve">   </w:t>
-      </w:r>
-      <w:proofErr w:type="spellStart"/>
-      <w:r>
-        <w:t>Restore</w:t>
-      </w:r>
-      <w:proofErr w:type="spellEnd"/>
-      <w:r>
-        <w:t xml:space="preserve"> </w:t>
-      </w:r>
-      <w:proofErr w:type="spellStart"/>
-      <w:r>
-        <w:t>working</w:t>
-      </w:r>
-      <w:proofErr w:type="spellEnd"/>
-      <w:r>
-        <w:t xml:space="preserve"> </w:t>
-      </w:r>
-      <w:proofErr w:type="spellStart"/>
-      <w:r>
-        <w:t>tree</w:t>
-      </w:r>
-      <w:proofErr w:type="spellEnd"/>
-      <w:r>
-        <w:t xml:space="preserve"> files</w:t>
-      </w:r>
-    </w:p>
-    <w:p>
-      <w:pPr>
-        <w:rPr>
-          <w:lang w:val="de-DE"/>
-        </w:rPr>
-      </w:pPr>
-      <w:r>
-        <w:t xml:space="preserve">   </w:t>
-      </w:r>
-      <w:r>
-        <w:rPr>
-          <w:lang w:val="de-DE"/>
-        </w:rPr>
-        <w:t>rm        Remove files from the working tree and from the index</w:t>
-      </w:r>
-    </w:p>
-    <w:p>
-      <w:pPr>
-        <w:rPr>
-          <w:lang w:val="de-DE"/>
-        </w:rPr>
-      </w:pPr>
-    </w:p>
-    <w:p>
-      <w:pPr>
-        <w:rPr>
-          <w:lang w:val="de-DE"/>
-        </w:rPr>
-      </w:pPr>
-      <w:r>
-        <w:rPr>
-          <w:lang w:val="de-DE"/>
-        </w:rPr>
-        <w:t>examine the history and state (see also: git help revisions)</w:t>
-      </w:r>
-    </w:p>
-    <w:p>
-      <w:pPr>
-        <w:rPr>
-          <w:lang w:val="de-DE"/>
-        </w:rPr>
-      </w:pPr>
-      <w:r>
-        <w:rPr>
-          <w:lang w:val="de-DE"/>
-        </w:rPr>
-        <w:t xml:space="preserve">   bisect    Use binary search to find the commit that introduced a bug</w:t>
-      </w:r>
-    </w:p>
-    <w:p>
-      <w:pPr>
-        <w:rPr>
-          <w:lang w:val="de-DE"/>
-        </w:rPr>
-      </w:pPr>
-      <w:r>
-        <w:rPr>
-          <w:lang w:val="de-DE"/>
-        </w:rPr>
-        <w:t xml:space="preserve">   diff      Show changes between commits, commit and working tree, etc</w:t>
-      </w:r>
-    </w:p>
-    <w:p>
-      <w:pPr>
-        <w:rPr>
-          <w:lang w:val="de-DE"/>
-        </w:rPr>
-      </w:pPr>
-      <w:r>
-        <w:rPr>
-          <w:lang w:val="de-DE"/>
-        </w:rPr>
-        <w:t xml:space="preserve">   grep      Print lines matching a pattern</w:t>
-      </w:r>
-    </w:p>
-    <w:p>
-      <w:pPr>
-        <w:rPr>
-          <w:lang w:val="de-DE"/>
-        </w:rPr>
-      </w:pPr>
-      <w:r>
-        <w:rPr>
-          <w:lang w:val="de-DE"/>
-        </w:rPr>
-        <w:t xml:space="preserve">   log       Show commit logs</w:t>
-      </w:r>
-    </w:p>
-    <w:p>
-      <w:pPr>
-        <w:rPr>
-          <w:lang w:val="fr-FR"/>
-        </w:rPr>
-      </w:pPr>
-      <w:r>
-        <w:rPr>
-          <w:lang w:val="de-DE"/>
-        </w:rPr>
-        <w:t xml:space="preserve">   </w:t>
-      </w:r>
-      <w:proofErr w:type="gramStart"/>
-      <w:r>
-        <w:rPr>
-          <w:lang w:val="fr-FR"/>
-        </w:rPr>
-        <w:t>show</w:t>
-      </w:r>
-      <w:proofErr w:type="gramEnd"/>
-      <w:r>
-        <w:rPr>
-          <w:lang w:val="fr-FR"/>
-        </w:rPr>
-        <w:t xml:space="preserve">      </w:t>
-      </w:r>
-      <w:proofErr w:type="spellStart"/>
-      <w:r>
-        <w:rPr>
-          <w:lang w:val="fr-FR"/>
-        </w:rPr>
-        <w:t>Show</w:t>
-      </w:r>
-      <w:proofErr w:type="spellEnd"/>
-      <w:r>
-        <w:rPr>
-          <w:lang w:val="fr-FR"/>
-        </w:rPr>
-        <w:t xml:space="preserve"> </w:t>
-      </w:r>
-      <w:proofErr w:type="spellStart"/>
-      <w:r>
-        <w:rPr>
-          <w:lang w:val="fr-FR"/>
-        </w:rPr>
-        <w:t>various</w:t>
-      </w:r>
-      <w:proofErr w:type="spellEnd"/>
-      <w:r>
-        <w:rPr>
-          <w:lang w:val="fr-FR"/>
-        </w:rPr>
-        <w:t xml:space="preserve"> types of </w:t>
-      </w:r>
-      <w:proofErr w:type="spellStart"/>
-      <w:r>
-        <w:rPr>
-          <w:lang w:val="fr-FR"/>
-        </w:rPr>
-        <w:t>objects</w:t>
-      </w:r>
-      <w:proofErr w:type="spellEnd"/>
-    </w:p>
-    <w:p>
-      <w:pPr>
-        <w:rPr>
-          <w:lang w:val="de-DE"/>
-        </w:rPr>
-      </w:pPr>
-      <w:r>
-        <w:rPr>
-          <w:lang w:val="fr-FR"/>
-        </w:rPr>
-        <w:lastRenderedPageBreak/>
-        <w:t xml:space="preserve">   </w:t>
-      </w:r>
-      <w:r>
-        <w:rPr>
-          <w:lang w:val="de-DE"/>
-        </w:rPr>
-        <w:t>status    Show the working tree status</w:t>
-      </w:r>
-    </w:p>
-    <w:p>
-      <w:pPr>
-        <w:rPr>
-          <w:lang w:val="de-DE"/>
-        </w:rPr>
-      </w:pPr>
-    </w:p>
-    <w:p>
-      <w:pPr>
-        <w:rPr>
-          <w:lang w:val="de-DE"/>
-        </w:rPr>
-      </w:pPr>
-      <w:r>
-        <w:rPr>
-          <w:lang w:val="de-DE"/>
-        </w:rPr>
-        <w:t>grow, mark and tweak your common history</w:t>
-      </w:r>
-    </w:p>
-    <w:p>
-      <w:pPr>
-        <w:rPr>
-          <w:lang w:val="fr-FR"/>
-        </w:rPr>
-      </w:pPr>
-      <w:r>
-        <w:rPr>
-          <w:lang w:val="de-DE"/>
-        </w:rPr>
-        <w:t xml:space="preserve">   </w:t>
-      </w:r>
-      <w:proofErr w:type="spellStart"/>
-      <w:proofErr w:type="gramStart"/>
-      <w:r>
-        <w:rPr>
-          <w:lang w:val="fr-FR"/>
-        </w:rPr>
-        <w:t>branch</w:t>
-      </w:r>
-      <w:proofErr w:type="spellEnd"/>
-      <w:proofErr w:type="gramEnd"/>
-      <w:r>
-        <w:rPr>
-          <w:lang w:val="fr-FR"/>
-        </w:rPr>
-        <w:t xml:space="preserve">    List, </w:t>
-      </w:r>
-      <w:proofErr w:type="spellStart"/>
-      <w:r>
-        <w:rPr>
-          <w:lang w:val="fr-FR"/>
-        </w:rPr>
-        <w:t>create</w:t>
-      </w:r>
-      <w:proofErr w:type="spellEnd"/>
-      <w:r>
-        <w:rPr>
-          <w:lang w:val="fr-FR"/>
-        </w:rPr>
-        <w:t xml:space="preserve">, or </w:t>
-      </w:r>
-      <w:proofErr w:type="spellStart"/>
-      <w:r>
-        <w:rPr>
-          <w:lang w:val="fr-FR"/>
-        </w:rPr>
-        <w:t>delete</w:t>
-      </w:r>
-      <w:proofErr w:type="spellEnd"/>
-      <w:r>
-        <w:rPr>
-          <w:lang w:val="fr-FR"/>
-        </w:rPr>
-        <w:t xml:space="preserve"> branches</w:t>
-      </w:r>
-    </w:p>
-    <w:p>
-      <w:pPr>
-        <w:rPr>
-          <w:lang w:val="fr-FR"/>
-        </w:rPr>
-      </w:pPr>
-      <w:r>
-        <w:rPr>
-          <w:lang w:val="fr-FR"/>
-        </w:rPr>
-        <w:t xml:space="preserve">   </w:t>
-      </w:r>
-      <w:proofErr w:type="gramStart"/>
-      <w:r>
-        <w:rPr>
-          <w:lang w:val="fr-FR"/>
-        </w:rPr>
-        <w:t>commit</w:t>
-      </w:r>
-      <w:proofErr w:type="gramEnd"/>
-      <w:r>
-        <w:rPr>
-          <w:lang w:val="fr-FR"/>
-        </w:rPr>
-        <w:t xml:space="preserve">    Record changes to the </w:t>
-      </w:r>
-      <w:proofErr w:type="spellStart"/>
-      <w:r>
-        <w:rPr>
-          <w:lang w:val="fr-FR"/>
-        </w:rPr>
-        <w:t>repository</w:t>
-      </w:r>
-      <w:proofErr w:type="spellEnd"/>
-    </w:p>
-    <w:p>
-      <w:pPr>
-        <w:rPr>
-          <w:lang w:val="fr-FR"/>
-        </w:rPr>
-      </w:pPr>
-      <w:r>
-        <w:rPr>
-          <w:lang w:val="fr-FR"/>
-        </w:rPr>
-        <w:t xml:space="preserve">   </w:t>
-      </w:r>
-      <w:proofErr w:type="spellStart"/>
-      <w:proofErr w:type="gramStart"/>
-      <w:r>
-        <w:rPr>
-          <w:lang w:val="fr-FR"/>
-        </w:rPr>
-        <w:t>merge</w:t>
-      </w:r>
-      <w:proofErr w:type="spellEnd"/>
-      <w:proofErr w:type="gramEnd"/>
-      <w:r>
-        <w:rPr>
-          <w:lang w:val="fr-FR"/>
-        </w:rPr>
-        <w:t xml:space="preserve">     </w:t>
-      </w:r>
-      <w:proofErr w:type="spellStart"/>
-      <w:r>
-        <w:rPr>
-          <w:lang w:val="fr-FR"/>
-        </w:rPr>
-        <w:t>Join</w:t>
-      </w:r>
-      <w:proofErr w:type="spellEnd"/>
-      <w:r>
-        <w:rPr>
-          <w:lang w:val="fr-FR"/>
-        </w:rPr>
-        <w:t xml:space="preserve"> </w:t>
-      </w:r>
-      <w:proofErr w:type="spellStart"/>
-      <w:r>
-        <w:rPr>
-          <w:lang w:val="fr-FR"/>
-        </w:rPr>
-        <w:t>two</w:t>
-      </w:r>
-      <w:proofErr w:type="spellEnd"/>
-      <w:r>
-        <w:rPr>
-          <w:lang w:val="fr-FR"/>
-        </w:rPr>
-        <w:t xml:space="preserve"> or more </w:t>
-      </w:r>
-      <w:proofErr w:type="spellStart"/>
-      <w:r>
-        <w:rPr>
-          <w:lang w:val="fr-FR"/>
-        </w:rPr>
-        <w:t>development</w:t>
-      </w:r>
-      <w:proofErr w:type="spellEnd"/>
-      <w:r>
-        <w:rPr>
-          <w:lang w:val="fr-FR"/>
-        </w:rPr>
-        <w:t xml:space="preserve"> histories </w:t>
-      </w:r>
-      <w:proofErr w:type="spellStart"/>
-      <w:r>
-        <w:rPr>
-          <w:lang w:val="fr-FR"/>
-        </w:rPr>
-        <w:t>together</w:t>
-      </w:r>
-      <w:proofErr w:type="spellEnd"/>
-    </w:p>
-    <w:p>
-      <w:pPr>
-        <w:rPr>
-          <w:lang w:val="fr-FR"/>
-        </w:rPr>
-      </w:pPr>
-      <w:r>
-        <w:rPr>
-          <w:lang w:val="fr-FR"/>
-        </w:rPr>
-        <w:t xml:space="preserve">   </w:t>
-      </w:r>
-      <w:proofErr w:type="spellStart"/>
-      <w:proofErr w:type="gramStart"/>
-      <w:r>
-        <w:rPr>
-          <w:lang w:val="fr-FR"/>
-        </w:rPr>
-        <w:t>rebase</w:t>
-      </w:r>
-      <w:proofErr w:type="spellEnd"/>
-      <w:proofErr w:type="gramEnd"/>
-      <w:r>
-        <w:rPr>
-          <w:lang w:val="fr-FR"/>
-        </w:rPr>
-        <w:t xml:space="preserve">    </w:t>
-      </w:r>
-      <w:proofErr w:type="spellStart"/>
-      <w:r>
-        <w:rPr>
-          <w:lang w:val="fr-FR"/>
-        </w:rPr>
-        <w:t>Reapply</w:t>
-      </w:r>
-      <w:proofErr w:type="spellEnd"/>
-      <w:r>
-        <w:rPr>
-          <w:lang w:val="fr-FR"/>
-        </w:rPr>
-        <w:t xml:space="preserve"> </w:t>
-      </w:r>
-      <w:proofErr w:type="spellStart"/>
-      <w:r>
-        <w:rPr>
-          <w:lang w:val="fr-FR"/>
-        </w:rPr>
-        <w:t>commits</w:t>
-      </w:r>
-      <w:proofErr w:type="spellEnd"/>
-      <w:r>
-        <w:rPr>
-          <w:lang w:val="fr-FR"/>
-        </w:rPr>
-        <w:t xml:space="preserve"> on top of </w:t>
-      </w:r>
-      <w:proofErr w:type="spellStart"/>
-      <w:r>
-        <w:rPr>
-          <w:lang w:val="fr-FR"/>
-        </w:rPr>
-        <w:t>another</w:t>
-      </w:r>
-      <w:proofErr w:type="spellEnd"/>
-      <w:r>
-        <w:rPr>
-          <w:lang w:val="fr-FR"/>
-        </w:rPr>
-        <w:t xml:space="preserve"> base tip</w:t>
-      </w:r>
-    </w:p>
-    <w:p>
-      <w:pPr>
-        <w:rPr>
-          <w:lang w:val="fr-FR"/>
-        </w:rPr>
-      </w:pPr>
-      <w:r>
-        <w:rPr>
-          <w:lang w:val="fr-FR"/>
-        </w:rPr>
-        <w:t xml:space="preserve">   </w:t>
-      </w:r>
-      <w:proofErr w:type="gramStart"/>
-      <w:r>
-        <w:rPr>
-          <w:lang w:val="fr-FR"/>
-        </w:rPr>
-        <w:t>reset</w:t>
-      </w:r>
-      <w:proofErr w:type="gramEnd"/>
-      <w:r>
-        <w:rPr>
-          <w:lang w:val="fr-FR"/>
-        </w:rPr>
-        <w:t xml:space="preserve">     </w:t>
-      </w:r>
-      <w:proofErr w:type="spellStart"/>
-      <w:r>
-        <w:rPr>
-          <w:lang w:val="fr-FR"/>
-        </w:rPr>
-        <w:t>Reset</w:t>
-      </w:r>
-      <w:proofErr w:type="spellEnd"/>
-      <w:r>
-        <w:rPr>
-          <w:lang w:val="fr-FR"/>
-        </w:rPr>
-        <w:t xml:space="preserve"> </w:t>
-      </w:r>
-      <w:proofErr w:type="spellStart"/>
-      <w:r>
-        <w:rPr>
-          <w:lang w:val="fr-FR"/>
-        </w:rPr>
-        <w:t>current</w:t>
-      </w:r>
-      <w:proofErr w:type="spellEnd"/>
-      <w:r>
-        <w:rPr>
-          <w:lang w:val="fr-FR"/>
-        </w:rPr>
-        <w:t xml:space="preserve"> HEAD to the </w:t>
-      </w:r>
-      <w:proofErr w:type="spellStart"/>
-      <w:r>
-        <w:rPr>
-          <w:lang w:val="fr-FR"/>
-        </w:rPr>
-        <w:t>specified</w:t>
-      </w:r>
-      <w:proofErr w:type="spellEnd"/>
-      <w:r>
-        <w:rPr>
-          <w:lang w:val="fr-FR"/>
-        </w:rPr>
-        <w:t xml:space="preserve"> state</w:t>
-      </w:r>
-    </w:p>
-    <w:p>
-      <w:pPr>
-        <w:rPr>
-          <w:lang w:val="fr-FR"/>
-        </w:rPr>
-      </w:pPr>
-      <w:r>
-        <w:rPr>
-          <w:lang w:val="fr-FR"/>
-        </w:rPr>
-        <w:t xml:space="preserve">   </w:t>
-      </w:r>
-      <w:proofErr w:type="spellStart"/>
-      <w:proofErr w:type="gramStart"/>
-      <w:r>
-        <w:rPr>
-          <w:lang w:val="fr-FR"/>
-        </w:rPr>
-        <w:t>switch</w:t>
-      </w:r>
-      <w:proofErr w:type="spellEnd"/>
-      <w:proofErr w:type="gramEnd"/>
-      <w:r>
-        <w:rPr>
-          <w:lang w:val="fr-FR"/>
-        </w:rPr>
-        <w:t xml:space="preserve">    Switch branches</w:t>
-      </w:r>
-    </w:p>
-    <w:p>
-      <w:pPr>
-        <w:rPr>
-          <w:lang w:val="fr-FR"/>
-        </w:rPr>
-      </w:pPr>
-      <w:r>
-        <w:rPr>
-          <w:lang w:val="fr-FR"/>
-        </w:rPr>
-        <w:t xml:space="preserve">   </w:t>
-      </w:r>
-      <w:proofErr w:type="gramStart"/>
-      <w:r>
-        <w:rPr>
-          <w:lang w:val="fr-FR"/>
-        </w:rPr>
-        <w:t>tag</w:t>
-      </w:r>
-      <w:proofErr w:type="gramEnd"/>
-      <w:r>
-        <w:rPr>
-          <w:lang w:val="fr-FR"/>
-        </w:rPr>
-        <w:t xml:space="preserve">       </w:t>
-      </w:r>
-      <w:proofErr w:type="spellStart"/>
-      <w:r>
-        <w:rPr>
-          <w:lang w:val="fr-FR"/>
-        </w:rPr>
-        <w:t>Create</w:t>
-      </w:r>
-      <w:proofErr w:type="spellEnd"/>
-      <w:r>
-        <w:rPr>
-          <w:lang w:val="fr-FR"/>
-        </w:rPr>
-        <w:t xml:space="preserve">, </w:t>
-      </w:r>
-      <w:proofErr w:type="spellStart"/>
-      <w:r>
-        <w:rPr>
-          <w:lang w:val="fr-FR"/>
-        </w:rPr>
-        <w:t>list</w:t>
-      </w:r>
-      <w:proofErr w:type="spellEnd"/>
-      <w:r>
-        <w:rPr>
-          <w:lang w:val="fr-FR"/>
-        </w:rPr>
-        <w:t xml:space="preserve">, </w:t>
-      </w:r>
-      <w:proofErr w:type="spellStart"/>
-      <w:r>
-        <w:rPr>
-          <w:lang w:val="fr-FR"/>
-        </w:rPr>
-        <w:t>delete</w:t>
-      </w:r>
-      <w:proofErr w:type="spellEnd"/>
-      <w:r>
-        <w:rPr>
-          <w:lang w:val="fr-FR"/>
-        </w:rPr>
-        <w:t xml:space="preserve"> or </w:t>
-      </w:r>
-      <w:proofErr w:type="spellStart"/>
-      <w:r>
-        <w:rPr>
-          <w:lang w:val="fr-FR"/>
-        </w:rPr>
-        <w:t>verify</w:t>
-      </w:r>
-      <w:proofErr w:type="spellEnd"/>
-      <w:r>
-        <w:rPr>
-          <w:lang w:val="fr-FR"/>
-        </w:rPr>
-        <w:t xml:space="preserve"> a tag </w:t>
-      </w:r>
-      <w:proofErr w:type="spellStart"/>
-      <w:r>
-        <w:rPr>
-          <w:lang w:val="fr-FR"/>
-        </w:rPr>
-        <w:t>object</w:t>
-      </w:r>
-      <w:proofErr w:type="spellEnd"/>
-      <w:r>
-        <w:rPr>
-          <w:lang w:val="fr-FR"/>
-        </w:rPr>
-        <w:t xml:space="preserve"> </w:t>
-      </w:r>
-      <w:proofErr w:type="spellStart"/>
-      <w:r>
-        <w:rPr>
-          <w:lang w:val="fr-FR"/>
-        </w:rPr>
-        <w:t>signed</w:t>
-      </w:r>
-      <w:proofErr w:type="spellEnd"/>
-      <w:r>
-        <w:rPr>
-          <w:lang w:val="fr-FR"/>
-        </w:rPr>
-        <w:t xml:space="preserve"> </w:t>
-      </w:r>
-      <w:proofErr w:type="spellStart"/>
-      <w:r>
-        <w:rPr>
-          <w:lang w:val="fr-FR"/>
-        </w:rPr>
-        <w:t>with</w:t>
-      </w:r>
-      <w:proofErr w:type="spellEnd"/>
-      <w:r>
-        <w:rPr>
-          <w:lang w:val="fr-FR"/>
-        </w:rPr>
-        <w:t xml:space="preserve"> GPG</w:t>
-      </w:r>
-    </w:p>
-    <w:p>
-      <w:pPr>
-        <w:rPr>
-          <w:lang w:val="fr-FR"/>
-        </w:rPr>
-      </w:pPr>
-    </w:p>
-    <w:p>
-      <w:pPr>
-        <w:rPr>
-          <w:lang w:val="de-DE"/>
-        </w:rPr>
-      </w:pPr>
-      <w:r>
-        <w:rPr>
-          <w:lang w:val="de-DE"/>
-        </w:rPr>
-        <w:t>collaborate (see also: git help workflows)</w:t>
-      </w:r>
-    </w:p>
-    <w:p>
-      <w:pPr>
-        <w:rPr>
-          <w:lang w:val="de-DE"/>
-        </w:rPr>
-      </w:pPr>
-      <w:r>
-        <w:rPr>
-          <w:lang w:val="de-DE"/>
-        </w:rPr>
-        <w:t xml:space="preserve">   fetch     Download objects and refs from another repository</w:t>
-      </w:r>
-    </w:p>
-    <w:p>
-      <w:pPr>
-        <w:rPr>
-          <w:lang w:val="de-DE"/>
-        </w:rPr>
-      </w:pPr>
-      <w:r>
-        <w:rPr>
-          <w:lang w:val="de-DE"/>
-        </w:rPr>
-        <w:t xml:space="preserve">   pull      Fetch from and integrate with another repository or a local branch</w:t>
-      </w:r>
-    </w:p>
-    <w:p>
-      <w:pPr>
-        <w:rPr>
-          <w:lang w:val="de-DE"/>
-        </w:rPr>
-      </w:pPr>
-      <w:r>
-        <w:rPr>
-          <w:lang w:val="de-DE"/>
-        </w:rPr>
-        <w:t xml:space="preserve">   push      Update remote refs along with associated objects</w:t>
-      </w:r>
-    </w:p>
-    <w:p>
-      <w:pPr>
-        <w:rPr>
-          <w:lang w:val="de-DE"/>
-        </w:rPr>
-      </w:pPr>
+      <w:pPr>
+        <w:rPr>
+          <w:lang w:val="de-DE"/>
+        </w:rPr>
+      </w:pPr>
+      <w:r>
+        <w:rPr>
+          <w:lang w:val="de-DE"/>
+        </w:rPr>
+        <w:t xml:space="preserve">                   </w:t>
+      </w:r>
+      <w:r>
+        <w:rPr>
+          <w:lang w:val="de-DE"/>
+        </w:rPr>
+        <w:t>Actualizar referencias remotas junto con objetos asociados</w:t>
+      </w:r>
     </w:p>
     <w:p>
       <w:pPr>

</xml_diff>